<commit_message>
Fixed errors in faq.
</commit_message>
<xml_diff>
--- a/FAQ.docx
+++ b/FAQ.docx
@@ -22,33 +22,15 @@
       </w:r>
       <w:proofErr w:type="spellEnd"/>
       <w:r>
-        <w:t xml:space="preserve"> is a decentralized, secure, anonymous, and transparent online platform for reporting and analyzing corruption issues.  </w:t>
-      </w:r>
-      <w:r>
-        <w:t>U</w:t>
-      </w:r>
-      <w:r>
-        <w:t>sers</w:t>
-      </w:r>
-      <w:r>
-        <w:t xml:space="preserve"> of </w:t>
-      </w:r>
-      <w:proofErr w:type="spellStart"/>
-      <w:r>
-        <w:t>Dossa</w:t>
-      </w:r>
-      <w:proofErr w:type="spellEnd"/>
-      <w:r>
-        <w:t>, also</w:t>
-      </w:r>
-      <w:r>
-        <w:t xml:space="preserve"> </w:t>
-      </w:r>
-      <w:r>
-        <w:t>known as</w:t>
-      </w:r>
-      <w:r>
-        <w:t xml:space="preserve"> </w:t>
+        <w:t xml:space="preserve"> is a decentralized, secure, anonymous, and transparent online platform for reporting and analyzing corruption issues. Users of </w:t>
+      </w:r>
+      <w:proofErr w:type="spellStart"/>
+      <w:r>
+        <w:t>Dossa</w:t>
+      </w:r>
+      <w:proofErr w:type="spellEnd"/>
+      <w:r>
+        <w:t xml:space="preserve">, also known as </w:t>
       </w:r>
       <w:proofErr w:type="spellStart"/>
       <w:r>
@@ -60,10 +42,7 @@
       </w:r>
       <w:proofErr w:type="spellEnd"/>
       <w:r>
-        <w:t xml:space="preserve">, </w:t>
-      </w:r>
-      <w:r>
-        <w:t>collect and analyze corruption datasets and publish them for public viewership</w:t>
+        <w:t>, collect and analyze corruption datasets and publish them for public viewership</w:t>
       </w:r>
       <w:r>
         <w:t>.</w:t>
@@ -105,50 +84,23 @@
       </w:r>
       <w:proofErr w:type="spellEnd"/>
       <w:r>
-        <w:t xml:space="preserve"> user) submit</w:t>
-      </w:r>
-      <w:r>
-        <w:t>s</w:t>
-      </w:r>
-      <w:r>
-        <w:t xml:space="preserve"> incidents, </w:t>
-      </w:r>
-      <w:proofErr w:type="spellStart"/>
-      <w:r>
-        <w:t>Dossa</w:t>
-      </w:r>
-      <w:proofErr w:type="spellEnd"/>
-      <w:r>
-        <w:t xml:space="preserve"> open</w:t>
-      </w:r>
-      <w:r>
-        <w:t>s</w:t>
-      </w:r>
-      <w:r>
-        <w:t xml:space="preserve"> a connection to </w:t>
-      </w:r>
-      <w:r>
-        <w:t>our</w:t>
-      </w:r>
-      <w:r>
-        <w:t xml:space="preserve"> virtual private network, which enhances the user's security on public Wi-Fi, noisy internet service providers, and from man-in-the-middle attacks.  </w:t>
-      </w:r>
-      <w:r>
-        <w:t>Also</w:t>
-      </w:r>
-      <w:r>
-        <w:t xml:space="preserve">, all data sending or receiving through </w:t>
-      </w:r>
-      <w:proofErr w:type="spellStart"/>
-      <w:r>
-        <w:t>Dossa</w:t>
-      </w:r>
-      <w:proofErr w:type="spellEnd"/>
-      <w:r>
-        <w:t xml:space="preserve"> are through HTTPS, which provides end-to-end encryption between our services and the mobile application</w:t>
-      </w:r>
-      <w:r>
-        <w:t>.</w:t>
+        <w:t xml:space="preserve"> user) submits incidents, </w:t>
+      </w:r>
+      <w:proofErr w:type="spellStart"/>
+      <w:r>
+        <w:t>Dossa</w:t>
+      </w:r>
+      <w:proofErr w:type="spellEnd"/>
+      <w:r>
+        <w:t xml:space="preserve"> opens a connection to our virtual private network, which enhances the user's security on public Wi-Fi, noisy internet service providers, and from man-in-the-middle attacks. Also, all data sending or receiving through </w:t>
+      </w:r>
+      <w:proofErr w:type="spellStart"/>
+      <w:r>
+        <w:t>Dossa</w:t>
+      </w:r>
+      <w:proofErr w:type="spellEnd"/>
+      <w:r>
+        <w:t xml:space="preserve"> are through HTTPS, which provides end-to-end encryption between our services and the mobile application.</w:t>
       </w:r>
     </w:p>
     <w:p/>
@@ -162,103 +114,49 @@
       </w:r>
       <w:proofErr w:type="spellEnd"/>
       <w:r>
-        <w:t xml:space="preserve"> maintain </w:t>
-      </w:r>
-      <w:r>
-        <w:t>users'</w:t>
-      </w:r>
-      <w:r>
-        <w:t xml:space="preserve"> anonymity?</w:t>
-      </w:r>
-    </w:p>
-    <w:p>
-      <w:proofErr w:type="spellStart"/>
-      <w:r>
-        <w:t>Dossa</w:t>
-      </w:r>
-      <w:proofErr w:type="spellEnd"/>
-      <w:r>
-        <w:t xml:space="preserve"> does not store private citizens</w:t>
-      </w:r>
-      <w:r>
-        <w:t>'</w:t>
-      </w:r>
-      <w:r>
-        <w:t xml:space="preserve"> data points such as names, phone numbers, email addresses, or postal addresses. </w:t>
-      </w:r>
-      <w:proofErr w:type="spellStart"/>
-      <w:r>
-        <w:t>Dossa</w:t>
-      </w:r>
-      <w:proofErr w:type="spellEnd"/>
-      <w:r>
-        <w:t xml:space="preserve"> does not track or log activities, and users</w:t>
-      </w:r>
-      <w:r>
-        <w:t xml:space="preserve"> do not engage in direct communication as in no correspondence.  When </w:t>
-      </w:r>
-      <w:r>
-        <w:t>users</w:t>
-      </w:r>
-      <w:r>
-        <w:t xml:space="preserve"> turn rogue, their associates</w:t>
-      </w:r>
-      <w:r>
-        <w:t>'</w:t>
-      </w:r>
-      <w:r>
-        <w:t xml:space="preserve"> identities remain safe and protected in the worst case.</w:t>
+        <w:t xml:space="preserve"> maintain users' anonymity?</w:t>
+      </w:r>
+    </w:p>
+    <w:p>
+      <w:proofErr w:type="spellStart"/>
+      <w:r>
+        <w:t>Dossa</w:t>
+      </w:r>
+      <w:proofErr w:type="spellEnd"/>
+      <w:r>
+        <w:t xml:space="preserve"> does not store private citizens' data points such as names, phone numbers, email addresses, or postal addresses. </w:t>
+      </w:r>
+      <w:proofErr w:type="spellStart"/>
+      <w:r>
+        <w:t>Dossa</w:t>
+      </w:r>
+      <w:proofErr w:type="spellEnd"/>
+      <w:r>
+        <w:t xml:space="preserve"> does not track or log activities, and users do not engage in direct communication as in no correspondence. When users turn rogue, their associates' identities remain safe and protected in the worst case.</w:t>
       </w:r>
     </w:p>
     <w:p/>
     <w:p>
       <w:r>
-        <w:t xml:space="preserve">How </w:t>
-      </w:r>
-      <w:r>
-        <w:t xml:space="preserve">is </w:t>
-      </w:r>
-      <w:proofErr w:type="spellStart"/>
-      <w:r>
-        <w:t>Dossa</w:t>
-      </w:r>
-      <w:proofErr w:type="spellEnd"/>
-      <w:r>
-        <w:t xml:space="preserve"> transparent</w:t>
-      </w:r>
-      <w:r>
-        <w:t>?</w:t>
-      </w:r>
-    </w:p>
-    <w:p>
-      <w:proofErr w:type="spellStart"/>
-      <w:r>
-        <w:t>Dossa</w:t>
-      </w:r>
-      <w:proofErr w:type="spellEnd"/>
-      <w:r>
-        <w:t xml:space="preserve"> provide</w:t>
-      </w:r>
-      <w:r>
-        <w:t>s</w:t>
-      </w:r>
-      <w:r>
-        <w:t xml:space="preserve"> a form of computer-mediated transparency in which computerized systems are used to provide objective information to the </w:t>
-      </w:r>
-      <w:r>
-        <w:t>public</w:t>
-      </w:r>
-      <w:r>
-        <w:t>.  W</w:t>
-      </w:r>
-      <w:r>
-        <w:t>e hope to stimulate public officials and institutions to perform better or prevent corruption with information</w:t>
-      </w:r>
-      <w:r>
-        <w:t>.  Therefore, resulting in more democratic and more affluent societies</w:t>
-      </w:r>
-      <w:r>
-        <w:t>.</w:t>
+        <w:t xml:space="preserve">How is </w:t>
+      </w:r>
+      <w:proofErr w:type="spellStart"/>
+      <w:r>
+        <w:t>Dossa</w:t>
+      </w:r>
+      <w:proofErr w:type="spellEnd"/>
+      <w:r>
+        <w:t xml:space="preserve"> transparent?</w:t>
+      </w:r>
+    </w:p>
+    <w:p>
+      <w:proofErr w:type="spellStart"/>
+      <w:r>
+        <w:t>Dossa</w:t>
+      </w:r>
+      <w:proofErr w:type="spellEnd"/>
+      <w:r>
+        <w:t xml:space="preserve"> provides a form of computer-mediated transparency in which computerized systems are used to provide objective information to the public. We hope to stimulate public officials and institutions to perform better or prevent corruption with information. Therefore, resulting in more democratic and more affluent societies.</w:t>
       </w:r>
     </w:p>
     <w:p/>
@@ -285,7 +183,7 @@
       </w:r>
       <w:proofErr w:type="spellEnd"/>
       <w:r>
-        <w:t xml:space="preserve"> does not endorse users to confront the corrupt directly.  Instead, </w:t>
+        <w:t xml:space="preserve"> does not endorse users to confront the corrupt directly. Instead, </w:t>
       </w:r>
       <w:proofErr w:type="spellStart"/>
       <w:r>
@@ -293,10 +191,7 @@
       </w:r>
       <w:proofErr w:type="spellEnd"/>
       <w:r>
-        <w:t xml:space="preserve"> must</w:t>
-      </w:r>
-      <w:r>
-        <w:t xml:space="preserve"> focus on promoting data transparency.  </w:t>
+        <w:t xml:space="preserve"> must focus on promoting data transparency. </w:t>
       </w:r>
       <w:proofErr w:type="spellStart"/>
       <w:r>
@@ -304,61 +199,34 @@
       </w:r>
       <w:proofErr w:type="spellEnd"/>
       <w:r>
-        <w:t xml:space="preserve"> </w:t>
-      </w:r>
-      <w:r>
-        <w:t>must</w:t>
-      </w:r>
-      <w:r>
-        <w:t xml:space="preserve"> collect, analyze, and publish </w:t>
-      </w:r>
-      <w:r>
-        <w:t>thei</w:t>
-      </w:r>
-      <w:r>
-        <w:t>r findings.  It is up to the open societies</w:t>
-      </w:r>
-      <w:r>
-        <w:t xml:space="preserve"> and more prominent anti-corruption organizations, such as Transparency International,</w:t>
-      </w:r>
-      <w:r>
-        <w:t xml:space="preserve"> to act.</w:t>
+        <w:t xml:space="preserve"> must collect, analyze, and publish their findings. It is up to the open societies and more prominent anti-corruption organizations, such as Transparency International, to act.</w:t>
       </w:r>
     </w:p>
     <w:p/>
     <w:p>
       <w:r>
-        <w:t>How to submit bug report</w:t>
-      </w:r>
-      <w:r>
-        <w:t>s</w:t>
-      </w:r>
-      <w:r>
-        <w:t xml:space="preserve"> and features request</w:t>
-      </w:r>
-      <w:r>
-        <w:t>s</w:t>
-      </w:r>
-      <w:r>
-        <w:t>?</w:t>
-      </w:r>
-    </w:p>
-    <w:p>
-      <w:proofErr w:type="spellStart"/>
-      <w:r>
-        <w:t>Dossa</w:t>
-      </w:r>
-      <w:proofErr w:type="spellEnd"/>
-      <w:r>
-        <w:t xml:space="preserve"> works hard to improve our platform.  </w:t>
-      </w:r>
-      <w:proofErr w:type="spellStart"/>
-      <w:r>
-        <w:t>Dossa</w:t>
-      </w:r>
-      <w:proofErr w:type="spellEnd"/>
-      <w:r>
-        <w:t xml:space="preserve"> welcomes all suggestions, thoughts, ideas, and even hard criticisms. You may submit your bug reports and features requests at https://github.com/dossa/tickets</w:t>
+        <w:t>How to submit bug reports and features requests?</w:t>
+      </w:r>
+    </w:p>
+    <w:p>
+      <w:proofErr w:type="spellStart"/>
+      <w:r>
+        <w:t>Dossa</w:t>
+      </w:r>
+      <w:proofErr w:type="spellEnd"/>
+      <w:r>
+        <w:t xml:space="preserve"> works hard to improve our platform. </w:t>
+      </w:r>
+      <w:proofErr w:type="spellStart"/>
+      <w:r>
+        <w:t>Dossa</w:t>
+      </w:r>
+      <w:proofErr w:type="spellEnd"/>
+      <w:r>
+        <w:t xml:space="preserve"> welcomes all suggestions, thoughts, ideas, and even hard criticisms. You may submit your bug reports and features requests at </w:t>
+      </w:r>
+      <w:r>
+        <w:t>https://github.com/thachp/dossa/issues</w:t>
       </w:r>
     </w:p>
     <w:sectPr>
@@ -494,6 +362,7 @@
     <w:lsdException w:name="HTML Sample" w:semiHidden="1" w:unhideWhenUsed="1"/>
     <w:lsdException w:name="HTML Typewriter" w:semiHidden="1" w:unhideWhenUsed="1"/>
     <w:lsdException w:name="HTML Variable" w:semiHidden="1" w:unhideWhenUsed="1"/>
+    <w:lsdException w:name="Normal Table" w:semiHidden="1" w:unhideWhenUsed="1"/>
     <w:lsdException w:name="annotation subject" w:semiHidden="1" w:unhideWhenUsed="1"/>
     <w:lsdException w:name="No List" w:semiHidden="1" w:unhideWhenUsed="1"/>
     <w:lsdException w:name="Outline List 1" w:semiHidden="1" w:unhideWhenUsed="1"/>
@@ -539,9 +408,11 @@
     <w:lsdException w:name="Table Subtle 1" w:semiHidden="1" w:unhideWhenUsed="1"/>
     <w:lsdException w:name="Table Subtle 2" w:semiHidden="1" w:unhideWhenUsed="1"/>
     <w:lsdException w:name="Table Web 1" w:semiHidden="1" w:unhideWhenUsed="1"/>
+    <w:lsdException w:name="Table Web 2" w:semiHidden="1" w:unhideWhenUsed="1"/>
     <w:lsdException w:name="Table Web 3" w:semiHidden="1" w:unhideWhenUsed="1"/>
     <w:lsdException w:name="Balloon Text" w:semiHidden="1" w:unhideWhenUsed="1"/>
     <w:lsdException w:name="Table Grid" w:uiPriority="39"/>
+    <w:lsdException w:name="Table Theme" w:semiHidden="1" w:unhideWhenUsed="1"/>
     <w:lsdException w:name="Placeholder Text" w:semiHidden="1"/>
     <w:lsdException w:name="No Spacing" w:uiPriority="1" w:qFormat="1"/>
     <w:lsdException w:name="Light Shading" w:uiPriority="60"/>

</xml_diff>